<commit_message>
Update Topic Proposal [Draft2].docx
Added additional information to proposal
</commit_message>
<xml_diff>
--- a/Topic Proposal/Topic Proposal [Draft2].docx
+++ b/Topic Proposal/Topic Proposal [Draft2].docx
@@ -17,9 +17,8 @@
           <w:bCs/>
           <w:sz w:val="28"/>
           <w:szCs w:val="28"/>
-          <w:highlight w:val="yellow"/>
-        </w:rPr>
-        <w:t>Project Title</w:t>
+        </w:rPr>
+        <w:t>Anomaly Detection in SMS Applications</w:t>
       </w:r>
     </w:p>
     <w:p>
@@ -130,13 +129,7 @@
         <w:rPr>
           <w:rFonts w:ascii="Times New Roman" w:hAnsi="Times New Roman" w:cs="Times New Roman"/>
         </w:rPr>
-        <w:t xml:space="preserve"> will </w:t>
-      </w:r>
-      <w:r>
-        <w:rPr>
-          <w:rFonts w:ascii="Times New Roman" w:hAnsi="Times New Roman" w:cs="Times New Roman"/>
-        </w:rPr>
-        <w:t xml:space="preserve">focus on machine learning models that are geared towards </w:t>
+        <w:t xml:space="preserve"> will focus on machine learning models that are geared towards </w:t>
       </w:r>
       <w:r>
         <w:rPr>
@@ -148,55 +141,7 @@
         <w:rPr>
           <w:rFonts w:ascii="Times New Roman" w:hAnsi="Times New Roman" w:cs="Times New Roman"/>
         </w:rPr>
-        <w:t xml:space="preserve"> detection. The chosen field of study for our machine learning models is</w:t>
-      </w:r>
-      <w:r>
-        <w:rPr>
-          <w:rFonts w:ascii="Times New Roman" w:hAnsi="Times New Roman" w:cs="Times New Roman"/>
-        </w:rPr>
-        <w:t xml:space="preserve"> S</w:t>
-      </w:r>
-      <w:r>
-        <w:rPr>
-          <w:rFonts w:ascii="Times New Roman" w:hAnsi="Times New Roman" w:cs="Times New Roman"/>
-        </w:rPr>
-        <w:t>hort Message Service (SMS)</w:t>
-      </w:r>
-      <w:r>
-        <w:rPr>
-          <w:rFonts w:ascii="Times New Roman" w:hAnsi="Times New Roman" w:cs="Times New Roman"/>
-        </w:rPr>
-        <w:t xml:space="preserve"> spam</w:t>
-      </w:r>
-      <w:r>
-        <w:rPr>
-          <w:rFonts w:ascii="Times New Roman" w:hAnsi="Times New Roman" w:cs="Times New Roman"/>
-        </w:rPr>
-        <w:t xml:space="preserve">. We will be leveraging various SMS spam </w:t>
-      </w:r>
-      <w:r>
-        <w:rPr>
-          <w:rFonts w:ascii="Times New Roman" w:hAnsi="Times New Roman" w:cs="Times New Roman"/>
-        </w:rPr>
-        <w:t>dataset</w:t>
-      </w:r>
-      <w:r>
-        <w:rPr>
-          <w:rFonts w:ascii="Times New Roman" w:hAnsi="Times New Roman" w:cs="Times New Roman"/>
-        </w:rPr>
-        <w:t>s</w:t>
-      </w:r>
-      <w:r>
-        <w:rPr>
-          <w:rFonts w:ascii="Times New Roman" w:hAnsi="Times New Roman" w:cs="Times New Roman"/>
-        </w:rPr>
-        <w:t xml:space="preserve"> to train, test, and analyze various classification algorithms to find the most precise option</w:t>
-      </w:r>
-      <w:r>
-        <w:rPr>
-          <w:rFonts w:ascii="Times New Roman" w:hAnsi="Times New Roman" w:cs="Times New Roman"/>
-        </w:rPr>
-        <w:t xml:space="preserve"> to help determine if an SMS is considered spam. </w:t>
+        <w:t xml:space="preserve"> detection. The chosen field of study for our machine learning models is Short Message Service (SMS) spam. We will be leveraging various SMS spam datasets to train, test, and analyze various classification algorithms to find the most precise option to help determine if an SMS is considered spam. </w:t>
       </w:r>
       <w:r>
         <w:rPr>
@@ -232,37 +177,7 @@
         <w:rPr>
           <w:rFonts w:ascii="Times New Roman" w:hAnsi="Times New Roman" w:cs="Times New Roman"/>
         </w:rPr>
-        <w:t xml:space="preserve"> can utilize machine learning that can accurately detect SMS spam. The p</w:t>
-      </w:r>
-      <w:r>
-        <w:rPr>
-          <w:rFonts w:ascii="Times New Roman" w:hAnsi="Times New Roman" w:cs="Times New Roman"/>
-        </w:rPr>
-        <w:t>recision and accuracy will be determined using a combination of model scores, confusion matrices, and other</w:t>
-      </w:r>
-      <w:r>
-        <w:rPr>
-          <w:rFonts w:ascii="Times New Roman" w:hAnsi="Times New Roman" w:cs="Times New Roman"/>
-        </w:rPr>
-        <w:t xml:space="preserve"> applicable</w:t>
-      </w:r>
-      <w:r>
-        <w:rPr>
-          <w:rFonts w:ascii="Times New Roman" w:hAnsi="Times New Roman" w:cs="Times New Roman"/>
-        </w:rPr>
-        <w:t xml:space="preserve"> model metrics</w:t>
-      </w:r>
-      <w:r>
-        <w:rPr>
-          <w:rFonts w:ascii="Times New Roman" w:hAnsi="Times New Roman" w:cs="Times New Roman"/>
-        </w:rPr>
-        <w:t>.</w:t>
-      </w:r>
-      <w:r>
-        <w:rPr>
-          <w:rFonts w:ascii="Times New Roman" w:hAnsi="Times New Roman" w:cs="Times New Roman"/>
-        </w:rPr>
-        <w:t xml:space="preserve"> While the math deriving most of these metrics will be computed using the Python library </w:t>
+        <w:t xml:space="preserve"> can utilize machine learning that can accurately detect SMS spam. The precision and accuracy will be determined using a combination of model scores, confusion matrices, and other applicable model metrics. While the math deriving most of these metrics will be computed using the Python library </w:t>
       </w:r>
       <m:oMath>
         <m:r>
@@ -279,31 +194,7 @@
         <w:rPr>
           <w:rFonts w:ascii="Times New Roman" w:hAnsi="Times New Roman" w:cs="Times New Roman"/>
         </w:rPr>
-        <w:t>, any formulas used</w:t>
-      </w:r>
-      <w:r>
-        <w:rPr>
-          <w:rFonts w:ascii="Times New Roman" w:hAnsi="Times New Roman" w:cs="Times New Roman"/>
-        </w:rPr>
-        <w:t xml:space="preserve"> in the project</w:t>
-      </w:r>
-      <w:r>
-        <w:rPr>
-          <w:rFonts w:ascii="Times New Roman" w:hAnsi="Times New Roman" w:cs="Times New Roman"/>
-        </w:rPr>
-        <w:t xml:space="preserve"> will be thoroughly explained</w:t>
-      </w:r>
-      <w:r>
-        <w:rPr>
-          <w:rFonts w:ascii="Times New Roman" w:hAnsi="Times New Roman" w:cs="Times New Roman"/>
-        </w:rPr>
-        <w:t xml:space="preserve"> for reader clarity</w:t>
-      </w:r>
-      <w:r>
-        <w:rPr>
-          <w:rFonts w:ascii="Times New Roman" w:hAnsi="Times New Roman" w:cs="Times New Roman"/>
-        </w:rPr>
-        <w:t>. Furthermore, the training and</w:t>
+        <w:t>, any formulas used in the project will be thoroughly explained for reader clarity. Furthermore, the training and</w:t>
       </w:r>
       <w:r>
         <w:rPr>
@@ -315,31 +206,7 @@
         <w:rPr>
           <w:rFonts w:ascii="Times New Roman" w:hAnsi="Times New Roman" w:cs="Times New Roman"/>
         </w:rPr>
-        <w:t xml:space="preserve"> algorithms will be created using</w:t>
-      </w:r>
-      <w:r>
-        <w:rPr>
-          <w:rFonts w:ascii="Times New Roman" w:hAnsi="Times New Roman" w:cs="Times New Roman"/>
-        </w:rPr>
-        <w:t xml:space="preserve"> the</w:t>
-      </w:r>
-      <w:r>
-        <w:rPr>
-          <w:rFonts w:ascii="Times New Roman" w:hAnsi="Times New Roman" w:cs="Times New Roman"/>
-        </w:rPr>
-        <w:t xml:space="preserve"> Python</w:t>
-      </w:r>
-      <w:r>
-        <w:rPr>
-          <w:rFonts w:ascii="Times New Roman" w:hAnsi="Times New Roman" w:cs="Times New Roman"/>
-        </w:rPr>
-        <w:t xml:space="preserve"> scripting language</w:t>
-      </w:r>
-      <w:r>
-        <w:rPr>
-          <w:rFonts w:ascii="Times New Roman" w:hAnsi="Times New Roman" w:cs="Times New Roman"/>
-        </w:rPr>
-        <w:t xml:space="preserve"> and submitted alongside the final project report.</w:t>
+        <w:t xml:space="preserve"> algorithms will be created using the Python scripting language and submitted alongside the final project report.</w:t>
       </w:r>
     </w:p>
     <w:p>
@@ -353,19 +220,7 @@
         <w:rPr>
           <w:rFonts w:ascii="Times New Roman" w:hAnsi="Times New Roman" w:cs="Times New Roman"/>
         </w:rPr>
-        <w:t>A</w:t>
-      </w:r>
-      <w:r>
-        <w:rPr>
-          <w:rFonts w:ascii="Times New Roman" w:hAnsi="Times New Roman" w:cs="Times New Roman"/>
-        </w:rPr>
-        <w:t>ll</w:t>
-      </w:r>
-      <w:r>
-        <w:rPr>
-          <w:rFonts w:ascii="Times New Roman" w:hAnsi="Times New Roman" w:cs="Times New Roman"/>
-        </w:rPr>
-        <w:t xml:space="preserve"> scripts written for this project will be created using the </w:t>
+        <w:t xml:space="preserve">All scripts written for this project will be created using the </w:t>
       </w:r>
       <w:proofErr w:type="spellStart"/>
       <w:r>
@@ -391,56 +246,20 @@
         <w:rPr>
           <w:rFonts w:ascii="Times New Roman" w:hAnsi="Times New Roman" w:cs="Times New Roman"/>
         </w:rPr>
-        <w:t>.</w:t>
-      </w:r>
-      <w:r>
-        <w:rPr>
-          <w:rFonts w:ascii="Times New Roman" w:hAnsi="Times New Roman" w:cs="Times New Roman"/>
+        <w:t>. Our group has determined the chosen format to be submitted will be in the</w:t>
+      </w:r>
+      <w:r>
+        <w:rPr>
+          <w:rFonts w:ascii="Cambria Math" w:eastAsiaTheme="minorEastAsia" w:hAnsi="Cambria Math" w:cs="Times New Roman"/>
         </w:rPr>
         <w:t xml:space="preserve"> </w:t>
       </w:r>
-      <w:r>
-        <w:rPr>
-          <w:rFonts w:ascii="Times New Roman" w:hAnsi="Times New Roman" w:cs="Times New Roman"/>
-        </w:rPr>
-        <w:t>Our group has determined the chosen format to</w:t>
-      </w:r>
-      <w:r>
-        <w:rPr>
-          <w:rFonts w:ascii="Times New Roman" w:hAnsi="Times New Roman" w:cs="Times New Roman"/>
-        </w:rPr>
-        <w:t xml:space="preserve"> be submitted </w:t>
-      </w:r>
-      <w:r>
-        <w:rPr>
-          <w:rFonts w:ascii="Times New Roman" w:hAnsi="Times New Roman" w:cs="Times New Roman"/>
-        </w:rPr>
-        <w:t xml:space="preserve">will be </w:t>
-      </w:r>
-      <w:r>
-        <w:rPr>
-          <w:rFonts w:ascii="Times New Roman" w:hAnsi="Times New Roman" w:cs="Times New Roman"/>
-        </w:rPr>
-        <w:t>in the</w:t>
-      </w:r>
+      <w:proofErr w:type="gramStart"/>
       <w:r>
         <w:rPr>
           <w:rFonts w:ascii="Cambria Math" w:eastAsiaTheme="minorEastAsia" w:hAnsi="Cambria Math" w:cs="Times New Roman"/>
         </w:rPr>
-        <w:t xml:space="preserve"> </w:t>
-      </w:r>
-      <w:proofErr w:type="gramStart"/>
-      <w:r>
-        <w:rPr>
-          <w:rFonts w:ascii="Cambria Math" w:eastAsiaTheme="minorEastAsia" w:hAnsi="Cambria Math" w:cs="Times New Roman"/>
-        </w:rPr>
-        <w:t>“</w:t>
-      </w:r>
-      <w:r>
-        <w:rPr>
-          <w:rFonts w:ascii="Cambria Math" w:eastAsiaTheme="minorEastAsia" w:hAnsi="Cambria Math" w:cs="Times New Roman"/>
-        </w:rPr>
-        <w:t>.</w:t>
+        <w:t>“.</w:t>
       </w:r>
       <w:proofErr w:type="spellStart"/>
       <w:r>
@@ -1198,14 +1017,7 @@
           <w:rFonts w:ascii="Times New Roman" w:eastAsiaTheme="minorEastAsia" w:hAnsi="Times New Roman" w:cs="Times New Roman"/>
           <w:iCs/>
         </w:rPr>
-        <w:t xml:space="preserve">To ensure team success and accountability the team </w:t>
-      </w:r>
-      <w:r>
-        <w:rPr>
-          <w:rFonts w:ascii="Times New Roman" w:eastAsiaTheme="minorEastAsia" w:hAnsi="Times New Roman" w:cs="Times New Roman"/>
-          <w:iCs/>
-        </w:rPr>
-        <w:t xml:space="preserve">set up a </w:t>
+        <w:t xml:space="preserve">To ensure team success and accountability the team set up a </w:t>
       </w:r>
       <w:r>
         <w:rPr>
@@ -1219,49 +1031,7 @@
           <w:rFonts w:ascii="Times New Roman" w:eastAsiaTheme="minorEastAsia" w:hAnsi="Times New Roman" w:cs="Times New Roman"/>
           <w:iCs/>
         </w:rPr>
-        <w:t>schedule to track progress,</w:t>
-      </w:r>
-      <w:r>
-        <w:rPr>
-          <w:rFonts w:ascii="Times New Roman" w:eastAsiaTheme="minorEastAsia" w:hAnsi="Times New Roman" w:cs="Times New Roman"/>
-          <w:iCs/>
-        </w:rPr>
-        <w:t xml:space="preserve"> milestones, and</w:t>
-      </w:r>
-      <w:r>
-        <w:rPr>
-          <w:rFonts w:ascii="Times New Roman" w:eastAsiaTheme="minorEastAsia" w:hAnsi="Times New Roman" w:cs="Times New Roman"/>
-          <w:iCs/>
-        </w:rPr>
-        <w:t xml:space="preserve"> weekly</w:t>
-      </w:r>
-      <w:r>
-        <w:rPr>
-          <w:rFonts w:ascii="Times New Roman" w:eastAsiaTheme="minorEastAsia" w:hAnsi="Times New Roman" w:cs="Times New Roman"/>
-          <w:iCs/>
-        </w:rPr>
-        <w:t xml:space="preserve"> meeting notes </w:t>
-      </w:r>
-      <w:r>
-        <w:rPr>
-          <w:rFonts w:ascii="Times New Roman" w:eastAsiaTheme="minorEastAsia" w:hAnsi="Times New Roman" w:cs="Times New Roman"/>
-          <w:iCs/>
-        </w:rPr>
-        <w:t>via a</w:t>
-      </w:r>
-      <w:r>
-        <w:rPr>
-          <w:rFonts w:ascii="Times New Roman" w:eastAsiaTheme="minorEastAsia" w:hAnsi="Times New Roman" w:cs="Times New Roman"/>
-          <w:iCs/>
-        </w:rPr>
-        <w:t xml:space="preserve"> scheduled</w:t>
-      </w:r>
-      <w:r>
-        <w:rPr>
-          <w:rFonts w:ascii="Times New Roman" w:eastAsiaTheme="minorEastAsia" w:hAnsi="Times New Roman" w:cs="Times New Roman"/>
-          <w:iCs/>
-        </w:rPr>
-        <w:t xml:space="preserve"> Discord call</w:t>
+        <w:t>schedule to track progress, milestones, and weekly meeting notes via a scheduled Discord call</w:t>
       </w:r>
       <w:r>
         <w:rPr>
@@ -1457,10 +1227,56 @@
       </w:r>
     </w:p>
     <w:p>
-      <w:r>
-        <w:t>https://www.kaggle.com/datasets/arunasivapragasam/spam-or-ham</w:t>
-      </w:r>
+      <w:hyperlink r:id="rId4" w:history="1">
+        <w:r>
+          <w:rPr>
+            <w:rStyle w:val="Hyperlink"/>
+          </w:rPr>
+          <w:t>https://www.kaggle.com/datasets/arunasivapragasam/spam-or-ham</w:t>
+        </w:r>
+      </w:hyperlink>
     </w:p>
+    <w:p>
+      <w:hyperlink r:id="rId5" w:history="1">
+        <w:r>
+          <w:rPr>
+            <w:rStyle w:val="Hyperlink"/>
+          </w:rPr>
+          <w:t>https://dl.acm.org/</w:t>
+        </w:r>
+      </w:hyperlink>
+    </w:p>
+    <w:p>
+      <w:hyperlink r:id="rId6" w:history="1">
+        <w:r>
+          <w:rPr>
+            <w:rStyle w:val="Hyperlink"/>
+          </w:rPr>
+          <w:t>https://www.sciencedirect.com/</w:t>
+        </w:r>
+      </w:hyperlink>
+    </w:p>
+    <w:p>
+      <w:hyperlink r:id="rId7" w:history="1">
+        <w:r>
+          <w:rPr>
+            <w:rStyle w:val="Hyperlink"/>
+          </w:rPr>
+          <w:t>https://scholar.google.com</w:t>
+        </w:r>
+      </w:hyperlink>
+    </w:p>
+    <w:p>
+      <w:hyperlink r:id="rId8" w:history="1">
+        <w:r>
+          <w:rPr>
+            <w:rStyle w:val="Hyperlink"/>
+          </w:rPr>
+          <w:t>https://ieeexplore.ieee.org/</w:t>
+        </w:r>
+      </w:hyperlink>
+    </w:p>
+    <w:p/>
     <w:p>
       <w:pPr>
         <w:rPr>
@@ -1922,6 +1738,29 @@
       <w:szCs w:val="24"/>
     </w:rPr>
   </w:style>
+  <w:style w:type="character" w:styleId="Hyperlink">
+    <w:name w:val="Hyperlink"/>
+    <w:basedOn w:val="DefaultParagraphFont"/>
+    <w:uiPriority w:val="99"/>
+    <w:unhideWhenUsed/>
+    <w:rsid w:val="00097E1F"/>
+    <w:rPr>
+      <w:color w:val="0563C1" w:themeColor="hyperlink"/>
+      <w:u w:val="single"/>
+    </w:rPr>
+  </w:style>
+  <w:style w:type="character" w:styleId="UnresolvedMention">
+    <w:name w:val="Unresolved Mention"/>
+    <w:basedOn w:val="DefaultParagraphFont"/>
+    <w:uiPriority w:val="99"/>
+    <w:semiHidden/>
+    <w:unhideWhenUsed/>
+    <w:rsid w:val="00097E1F"/>
+    <w:rPr>
+      <w:color w:val="605E5C"/>
+      <w:shd w:val="clear" w:color="auto" w:fill="E1DFDD"/>
+    </w:rPr>
+  </w:style>
 </w:styles>
 </file>
 

</xml_diff>